<commit_message>
Quiz chapter 7 update Larisa
</commit_message>
<xml_diff>
--- a/Quizzes/Quiz chapter 7.docx
+++ b/Quizzes/Quiz chapter 7.docx
@@ -11,7 +11,6 @@
           <w:sz w:val="24"/>
         </w:rPr>
       </w:pPr>
-      <w:bookmarkStart w:id="0" w:name="_GoBack"/>
       <w:r>
         <w:rPr>
           <w:i/>
@@ -20,7 +19,6 @@
         <w:t>Quiz Chapter 7 Food and Agriculture</w:t>
       </w:r>
     </w:p>
-    <w:bookmarkEnd w:id="0"/>
     <w:p>
       <w:pPr>
         <w:pStyle w:val="ListParagraph"/>
@@ -289,7 +287,45 @@
           <w:sz w:val="24"/>
           <w:szCs w:val="24"/>
         </w:rPr>
-        <w:t>Define “food deserts”, and state what problem arises with them.</w:t>
+        <w:t xml:space="preserve">Define “food deserts”, and state </w:t>
+      </w:r>
+      <w:r>
+        <w:rPr>
+          <w:rFonts w:ascii="Times New Roman" w:hAnsi="Times New Roman" w:cs="Times New Roman"/>
+          <w:b/>
+          <w:sz w:val="24"/>
+          <w:szCs w:val="24"/>
+        </w:rPr>
+        <w:t>the</w:t>
+      </w:r>
+      <w:r>
+        <w:rPr>
+          <w:rFonts w:ascii="Times New Roman" w:hAnsi="Times New Roman" w:cs="Times New Roman"/>
+          <w:b/>
+          <w:sz w:val="24"/>
+          <w:szCs w:val="24"/>
+        </w:rPr>
+        <w:t xml:space="preserve"> problem</w:t>
+      </w:r>
+      <w:r>
+        <w:rPr>
+          <w:rFonts w:ascii="Times New Roman" w:hAnsi="Times New Roman" w:cs="Times New Roman"/>
+          <w:b/>
+          <w:sz w:val="24"/>
+          <w:szCs w:val="24"/>
+        </w:rPr>
+        <w:t xml:space="preserve"> that</w:t>
+      </w:r>
+      <w:bookmarkStart w:id="0" w:name="_GoBack"/>
+      <w:bookmarkEnd w:id="0"/>
+      <w:r>
+        <w:rPr>
+          <w:rFonts w:ascii="Times New Roman" w:hAnsi="Times New Roman" w:cs="Times New Roman"/>
+          <w:b/>
+          <w:sz w:val="24"/>
+          <w:szCs w:val="24"/>
+        </w:rPr>
+        <w:t xml:space="preserve"> arises with them.</w:t>
       </w:r>
     </w:p>
     <w:p>

</xml_diff>

<commit_message>
Quiz 7 update Larisa
</commit_message>
<xml_diff>
--- a/Quizzes/Quiz chapter 7.docx
+++ b/Quizzes/Quiz chapter 7.docx
@@ -261,7 +261,25 @@
           <w:sz w:val="24"/>
           <w:szCs w:val="24"/>
         </w:rPr>
-        <w:t>Food with less ecological footprint: legumes, carrots, potatoes.</w:t>
+        <w:t xml:space="preserve">Food with </w:t>
+      </w:r>
+      <w:r>
+        <w:rPr>
+          <w:rFonts w:ascii="Times New Roman" w:hAnsi="Times New Roman" w:cs="Times New Roman"/>
+          <w:sz w:val="24"/>
+          <w:szCs w:val="24"/>
+        </w:rPr>
+        <w:t>smaller</w:t>
+      </w:r>
+      <w:bookmarkStart w:id="0" w:name="_GoBack"/>
+      <w:bookmarkEnd w:id="0"/>
+      <w:r>
+        <w:rPr>
+          <w:rFonts w:ascii="Times New Roman" w:hAnsi="Times New Roman" w:cs="Times New Roman"/>
+          <w:sz w:val="24"/>
+          <w:szCs w:val="24"/>
+        </w:rPr>
+        <w:t xml:space="preserve"> ecological footprint: legumes, carrots, potatoes.</w:t>
       </w:r>
     </w:p>
     <w:p>
@@ -287,7 +305,27 @@
           <w:sz w:val="24"/>
           <w:szCs w:val="24"/>
         </w:rPr>
-        <w:t xml:space="preserve">Define “food deserts”, and state </w:t>
+        <w:t>Define “food deserts</w:t>
+      </w:r>
+      <w:proofErr w:type="gramStart"/>
+      <w:r>
+        <w:rPr>
+          <w:rFonts w:ascii="Times New Roman" w:hAnsi="Times New Roman" w:cs="Times New Roman"/>
+          <w:b/>
+          <w:sz w:val="24"/>
+          <w:szCs w:val="24"/>
+        </w:rPr>
+        <w:t>”, and</w:t>
+      </w:r>
+      <w:proofErr w:type="gramEnd"/>
+      <w:r>
+        <w:rPr>
+          <w:rFonts w:ascii="Times New Roman" w:hAnsi="Times New Roman" w:cs="Times New Roman"/>
+          <w:b/>
+          <w:sz w:val="24"/>
+          <w:szCs w:val="24"/>
+        </w:rPr>
+        <w:t xml:space="preserve"> state </w:t>
       </w:r>
       <w:r>
         <w:rPr>
@@ -316,8 +354,6 @@
         </w:rPr>
         <w:t xml:space="preserve"> that</w:t>
       </w:r>
-      <w:bookmarkStart w:id="0" w:name="_GoBack"/>
-      <w:bookmarkEnd w:id="0"/>
       <w:r>
         <w:rPr>
           <w:rFonts w:ascii="Times New Roman" w:hAnsi="Times New Roman" w:cs="Times New Roman"/>

</xml_diff>